<commit_message>
method inputs for schedule chosen
</commit_message>
<xml_diff>
--- a/mainProject/DatabaseSteps.docx
+++ b/mainProject/DatabaseSteps.docx
@@ -1,6 +1,6 @@
 
 <file path=word/document.xml><?xml version="1.0" encoding="utf-8"?>
-<w:document xmlns:wpc="http://schemas.microsoft.com/office/word/2010/wordprocessingCanvas" xmlns:cx="http://schemas.microsoft.com/office/drawing/2014/chartex" xmlns:cx1="http://schemas.microsoft.com/office/drawing/2015/9/8/chartex" xmlns:cx2="http://schemas.microsoft.com/office/drawing/2015/10/21/chartex" xmlns:cx3="http://schemas.microsoft.com/office/drawing/2016/5/9/chartex" xmlns:cx4="http://schemas.microsoft.com/office/drawing/2016/5/10/chartex" xmlns:cx5="http://schemas.microsoft.com/office/drawing/2016/5/11/chartex" xmlns:cx6="http://schemas.microsoft.com/office/drawing/2016/5/12/chartex" xmlns:cx7="http://schemas.microsoft.com/office/drawing/2016/5/13/chartex" xmlns:cx8="http://schemas.microsoft.com/office/drawing/2016/5/14/chartex" xmlns:mc="http://schemas.openxmlformats.org/markup-compatibility/2006" xmlns:aink="http://schemas.microsoft.com/office/drawing/2016/ink" xmlns:am3d="http://schemas.microsoft.com/office/drawing/2017/model3d" xmlns:o="urn:schemas-microsoft-com:office:office" xmlns:r="http://schemas.openxmlformats.org/officeDocument/2006/relationships" xmlns:m="http://schemas.openxmlformats.org/officeDocument/2006/math" xmlns:v="urn:schemas-microsoft-com:vml" xmlns:wp14="http://schemas.microsoft.com/office/word/2010/wordprocessingDrawing" xmlns:wp="http://schemas.openxmlformats.org/drawingml/2006/wordprocessingDrawing" xmlns:w10="urn:schemas-microsoft-com:office:word" xmlns:w="http://schemas.openxmlformats.org/wordprocessingml/2006/main" xmlns:w14="http://schemas.microsoft.com/office/word/2010/wordml" xmlns:w15="http://schemas.microsoft.com/office/word/2012/wordml" xmlns:w16cid="http://schemas.microsoft.com/office/word/2016/wordml/cid" xmlns:w16se="http://schemas.microsoft.com/office/word/2015/wordml/symex" xmlns:wpg="http://schemas.microsoft.com/office/word/2010/wordprocessingGroup" xmlns:wpi="http://schemas.microsoft.com/office/word/2010/wordprocessingInk" xmlns:wne="http://schemas.microsoft.com/office/word/2006/wordml" xmlns:wps="http://schemas.microsoft.com/office/word/2010/wordprocessingShape" mc:Ignorable="w14 w15 w16se w16cid wp14">
+<w:document xmlns:wpc="http://schemas.microsoft.com/office/word/2010/wordprocessingCanvas" xmlns:cx="http://schemas.microsoft.com/office/drawing/2014/chartex" xmlns:cx1="http://schemas.microsoft.com/office/drawing/2015/9/8/chartex" xmlns:cx2="http://schemas.microsoft.com/office/drawing/2015/10/21/chartex" xmlns:cx3="http://schemas.microsoft.com/office/drawing/2016/5/9/chartex" xmlns:cx4="http://schemas.microsoft.com/office/drawing/2016/5/10/chartex" xmlns:cx5="http://schemas.microsoft.com/office/drawing/2016/5/11/chartex" xmlns:cx6="http://schemas.microsoft.com/office/drawing/2016/5/12/chartex" xmlns:cx7="http://schemas.microsoft.com/office/drawing/2016/5/13/chartex" xmlns:cx8="http://schemas.microsoft.com/office/drawing/2016/5/14/chartex" xmlns:mc="http://schemas.openxmlformats.org/markup-compatibility/2006" xmlns:aink="http://schemas.microsoft.com/office/drawing/2016/ink" xmlns:am3d="http://schemas.microsoft.com/office/drawing/2017/model3d" xmlns:o="urn:schemas-microsoft-com:office:office" xmlns:r="http://schemas.openxmlformats.org/officeDocument/2006/relationships" xmlns:m="http://schemas.openxmlformats.org/officeDocument/2006/math" xmlns:v="urn:schemas-microsoft-com:vml" xmlns:wp14="http://schemas.microsoft.com/office/word/2010/wordprocessingDrawing" xmlns:wp="http://schemas.openxmlformats.org/drawingml/2006/wordprocessingDrawing" xmlns:w10="urn:schemas-microsoft-com:office:word" xmlns:w="http://schemas.openxmlformats.org/wordprocessingml/2006/main" xmlns:w14="http://schemas.microsoft.com/office/word/2010/wordml" xmlns:w15="http://schemas.microsoft.com/office/word/2012/wordml" xmlns:w16cex="http://schemas.microsoft.com/office/word/2018/wordml/cex" xmlns:w16cid="http://schemas.microsoft.com/office/word/2016/wordml/cid" xmlns:w16="http://schemas.microsoft.com/office/word/2018/wordml" xmlns:w16se="http://schemas.microsoft.com/office/word/2015/wordml/symex" xmlns:wpg="http://schemas.microsoft.com/office/word/2010/wordprocessingGroup" xmlns:wpi="http://schemas.microsoft.com/office/word/2010/wordprocessingInk" xmlns:wne="http://schemas.microsoft.com/office/word/2006/wordml" xmlns:wps="http://schemas.microsoft.com/office/word/2010/wordprocessingShape" mc:Ignorable="w14 w15 w16se w16cid w16 w16cex wp14">
   <w:body>
     <w:p>
       <w:pPr>
@@ -31,31 +31,64 @@
         <w:t xml:space="preserve">My computer example:  </w:t>
       </w:r>
       <w:r>
-        <w:t>cd D:\UniImportant\OneDrive - Queensland University of Technology\CAB302\gitMajorProject\mainProject\database\mariadb-10.5.3-winx64\bin</w:t>
-      </w:r>
-      <w:r>
+        <w:t xml:space="preserve">cd D:\UniImportant\OneDrive - Queensland University of Technology\CAB302\gitMajorProject\mainProject\database\mariadb-10.5.3-winx64\bin </w:t>
+      </w:r>
+    </w:p>
+    <w:p>
+      <w:r>
+        <w:rPr>
+          <w:color w:val="5B9BD5" w:themeColor="accent5"/>
+        </w:rPr>
+        <w:t xml:space="preserve">My computer </w:t>
+      </w:r>
+      <w:r>
+        <w:rPr>
+          <w:color w:val="5B9BD5" w:themeColor="accent5"/>
+        </w:rPr>
+        <w:t>Cmd input</w:t>
+      </w:r>
+      <w:r>
+        <w:rPr>
+          <w:color w:val="5B9BD5" w:themeColor="accent5"/>
+        </w:rPr>
         <w:t xml:space="preserve"> </w:t>
       </w:r>
-    </w:p>
-    <w:p>
       <w:r>
         <w:rPr>
           <w:color w:val="5B9BD5" w:themeColor="accent5"/>
         </w:rPr>
-        <w:t xml:space="preserve">My computer </w:t>
+        <w:t>example</w:t>
       </w:r>
       <w:r>
         <w:rPr>
           <w:color w:val="5B9BD5" w:themeColor="accent5"/>
         </w:rPr>
-        <w:t>Cmd input</w:t>
-      </w:r>
+        <w:t xml:space="preserve">: </w:t>
+      </w:r>
+      <w:r>
+        <w:t xml:space="preserve">cd </w:t>
+      </w:r>
+      <w:r>
+        <w:t>D:\UniImportant\OneDrive - Queensland University of Technology\CAB302\gitMajorProject\mainProject\database\mariadb-10.5.3-winx64\bin</w:t>
+      </w:r>
+    </w:p>
+    <w:p>
+      <w:r>
+        <w:t>Note: if stored in different drive to your main drive, you can change drive with</w:t>
+      </w:r>
+    </w:p>
+    <w:p>
       <w:r>
         <w:rPr>
           <w:color w:val="5B9BD5" w:themeColor="accent5"/>
         </w:rPr>
-        <w:t xml:space="preserve"> </w:t>
-      </w:r>
+        <w:t xml:space="preserve">cmd input: </w:t>
+      </w:r>
+      <w:r>
+        <w:t>directory:</w:t>
+      </w:r>
+    </w:p>
+    <w:p>
       <w:r>
         <w:rPr>
           <w:color w:val="5B9BD5" w:themeColor="accent5"/>
@@ -69,15 +102,31 @@
         <w:t xml:space="preserve">: </w:t>
       </w:r>
       <w:r>
-        <w:t xml:space="preserve">cd </w:t>
-      </w:r>
-      <w:r>
-        <w:t>D:\UniImportant\OneDrive - Queensland University of Technology\CAB302\gitMajorProject\mainProject\database\mariadb-10.5.3-winx64\bin</w:t>
-      </w:r>
-    </w:p>
-    <w:p>
-      <w:r>
-        <w:t>Note: if stored in different drive to your main drive, you can change drive with</w:t>
+        <w:t>d:</w:t>
+      </w:r>
+    </w:p>
+    <w:p>
+      <w:r>
+        <w:t>This would change your cmd to your D drive</w:t>
+      </w:r>
+    </w:p>
+    <w:p>
+      <w:pPr>
+        <w:pStyle w:val="Heading2"/>
+      </w:pPr>
+      <w:r>
+        <w:t>Step-</w:t>
+      </w:r>
+      <w:r>
+        <w:t>2</w:t>
+      </w:r>
+    </w:p>
+    <w:p>
+      <w:r>
+        <w:t xml:space="preserve">Configure the Maria DB to your computer </w:t>
+      </w:r>
+      <w:r>
+        <w:t>using the input</w:t>
       </w:r>
     </w:p>
     <w:p>
@@ -88,7 +137,23 @@
         <w:t xml:space="preserve">cmd input: </w:t>
       </w:r>
       <w:r>
-        <w:t>directory:</w:t>
+        <w:t>mysql_install_db</w:t>
+      </w:r>
+    </w:p>
+    <w:p>
+      <w:pPr>
+        <w:pStyle w:val="Heading2"/>
+      </w:pPr>
+      <w:r>
+        <w:t>Step-3</w:t>
+      </w:r>
+    </w:p>
+    <w:p>
+      <w:r>
+        <w:t xml:space="preserve">Now </w:t>
+      </w:r>
+      <w:r>
+        <w:t>run the database on your computer using the input</w:t>
       </w:r>
     </w:p>
     <w:p>
@@ -96,21 +161,62 @@
         <w:rPr>
           <w:color w:val="5B9BD5" w:themeColor="accent5"/>
         </w:rPr>
-        <w:t>example</w:t>
-      </w:r>
+        <w:t xml:space="preserve">cmd input: </w:t>
+      </w:r>
+      <w:r>
+        <w:t xml:space="preserve">mysqld </w:t>
+      </w:r>
+      <w:r>
+        <w:t>–</w:t>
+      </w:r>
+      <w:r>
+        <w:t>console</w:t>
+      </w:r>
+    </w:p>
+    <w:p/>
+    <w:p>
+      <w:pPr>
+        <w:pStyle w:val="Heading1"/>
+      </w:pPr>
+      <w:r>
+        <w:t>Accessing the database</w:t>
+      </w:r>
+    </w:p>
+    <w:p>
+      <w:pPr>
+        <w:pStyle w:val="Heading2"/>
+      </w:pPr>
+      <w:r>
+        <w:t>Step-1</w:t>
+      </w:r>
+    </w:p>
+    <w:p>
+      <w:r>
+        <w:t>Open a different cmd window then the one running the database and change directory to Maria DB bin folder again</w:t>
+      </w:r>
+    </w:p>
+    <w:p>
+      <w:pPr>
+        <w:pStyle w:val="Heading2"/>
+      </w:pPr>
+      <w:r>
+        <w:t>Step-2</w:t>
+      </w:r>
+    </w:p>
+    <w:p>
+      <w:r>
+        <w:t>Connect to the Maria DB command line interface using the input</w:t>
+      </w:r>
+    </w:p>
+    <w:p>
       <w:r>
         <w:rPr>
           <w:color w:val="5B9BD5" w:themeColor="accent5"/>
         </w:rPr>
-        <w:t xml:space="preserve">: </w:t>
-      </w:r>
-      <w:r>
-        <w:t>d:</w:t>
-      </w:r>
-    </w:p>
-    <w:p>
-      <w:r>
-        <w:t>This would change your cmd to your D drive</w:t>
+        <w:t xml:space="preserve">cmd input: </w:t>
+      </w:r>
+      <w:r>
+        <w:t>mysql -uroot</w:t>
       </w:r>
     </w:p>
     <w:p>
@@ -118,18 +224,18 @@
         <w:pStyle w:val="Heading2"/>
       </w:pPr>
       <w:r>
-        <w:t>Step-</w:t>
-      </w:r>
-      <w:r>
-        <w:t>2</w:t>
-      </w:r>
-    </w:p>
-    <w:p>
-      <w:r>
-        <w:t xml:space="preserve">Configure the Maria DB to your computer </w:t>
-      </w:r>
-      <w:r>
-        <w:t>using the input</w:t>
+        <w:t>Step-3</w:t>
+      </w:r>
+    </w:p>
+    <w:p>
+      <w:r>
+        <w:t xml:space="preserve">Create and then </w:t>
+      </w:r>
+      <w:r>
+        <w:t>a</w:t>
+      </w:r>
+      <w:r>
+        <w:t>ccess the database we are using for this project with the input</w:t>
       </w:r>
     </w:p>
     <w:p>
@@ -140,26 +246,14 @@
         <w:t xml:space="preserve">cmd input: </w:t>
       </w:r>
       <w:r>
-        <w:t>mysql_install_db</w:t>
-      </w:r>
-    </w:p>
-    <w:p>
-      <w:pPr>
-        <w:pStyle w:val="Heading2"/>
-      </w:pPr>
-      <w:r>
-        <w:t>Step-3</w:t>
-      </w:r>
-    </w:p>
-    <w:p>
-      <w:r>
-        <w:t xml:space="preserve">Now </w:t>
-      </w:r>
-      <w:r>
-        <w:t>run the database on your computer using the input</w:t>
-      </w:r>
-    </w:p>
-    <w:p>
+        <w:t>Create database mpdb</w:t>
+      </w:r>
+      <w:r>
+        <w:t>;</w:t>
+      </w:r>
+    </w:p>
+    <w:p>
+      <w:bookmarkStart w:id="0" w:name="_Hlk41742178"/>
       <w:r>
         <w:rPr>
           <w:color w:val="5B9BD5" w:themeColor="accent5"/>
@@ -167,100 +261,10 @@
         <w:t xml:space="preserve">cmd input: </w:t>
       </w:r>
       <w:r>
-        <w:t xml:space="preserve">mysqld </w:t>
-      </w:r>
-      <w:r>
-        <w:t>–</w:t>
-      </w:r>
-      <w:r>
-        <w:t>console</w:t>
-      </w:r>
-    </w:p>
-    <w:p/>
-    <w:p>
-      <w:pPr>
-        <w:pStyle w:val="Heading1"/>
-      </w:pPr>
-      <w:r>
-        <w:t>Accessing the database</w:t>
-      </w:r>
-    </w:p>
-    <w:p>
-      <w:pPr>
-        <w:pStyle w:val="Heading2"/>
-      </w:pPr>
-      <w:r>
-        <w:t>Step-1</w:t>
-      </w:r>
-    </w:p>
-    <w:p>
-      <w:r>
-        <w:t>Open</w:t>
-      </w:r>
-      <w:r>
-        <w:t xml:space="preserve"> a different</w:t>
-      </w:r>
-      <w:r>
-        <w:t xml:space="preserve"> cmd</w:t>
-      </w:r>
-      <w:r>
-        <w:t xml:space="preserve"> window then the one running the database</w:t>
-      </w:r>
-      <w:r>
-        <w:t xml:space="preserve"> and change directory to Maria DB bin folder</w:t>
-      </w:r>
-      <w:r>
-        <w:t xml:space="preserve"> again</w:t>
-      </w:r>
-    </w:p>
-    <w:p>
-      <w:pPr>
-        <w:pStyle w:val="Heading2"/>
-      </w:pPr>
-      <w:r>
-        <w:t>Step-2</w:t>
-      </w:r>
-    </w:p>
-    <w:p>
-      <w:r>
-        <w:t>Connect to the Maria DB command line interface using the input</w:t>
-      </w:r>
-    </w:p>
-    <w:p>
-      <w:r>
-        <w:rPr>
-          <w:color w:val="5B9BD5" w:themeColor="accent5"/>
-        </w:rPr>
-        <w:t xml:space="preserve">cmd input: </w:t>
-      </w:r>
-      <w:r>
-        <w:t>mysql -uroot</w:t>
-      </w:r>
-    </w:p>
-    <w:p>
-      <w:pPr>
-        <w:pStyle w:val="Heading2"/>
-      </w:pPr>
-      <w:r>
-        <w:t>Step-3</w:t>
-      </w:r>
-    </w:p>
-    <w:p>
-      <w:r>
-        <w:t>Access the database we are using for this project with the input</w:t>
-      </w:r>
-    </w:p>
-    <w:p>
-      <w:r>
-        <w:rPr>
-          <w:color w:val="5B9BD5" w:themeColor="accent5"/>
-        </w:rPr>
-        <w:t xml:space="preserve">cmd input: </w:t>
-      </w:r>
-      <w:r>
         <w:t>use mpdb;</w:t>
       </w:r>
     </w:p>
+    <w:bookmarkEnd w:id="0"/>
     <w:p>
       <w:r>
         <w:t>N</w:t>
@@ -277,6 +281,10 @@
     </w:p>
     <w:p>
       <w:r>
+        <w:rPr>
+          <w:noProof/>
+        </w:rPr>
+        <w:lastRenderedPageBreak/>
         <w:drawing>
           <wp:inline distT="0" distB="0" distL="0" distR="0" wp14:anchorId="432B6E87" wp14:editId="2D4213D2">
             <wp:extent cx="5731510" cy="850900"/>
@@ -319,7 +327,6 @@
         <w:pStyle w:val="Heading1"/>
       </w:pPr>
       <w:r>
-        <w:lastRenderedPageBreak/>
         <w:t>Exiting the database and disconnect from Maria DB interface</w:t>
       </w:r>
     </w:p>
@@ -352,10 +359,7 @@
         <w:pStyle w:val="Heading2"/>
       </w:pPr>
       <w:r>
-        <w:t>Step-</w:t>
-      </w:r>
-      <w:r>
-        <w:t>2</w:t>
+        <w:t>Step-2</w:t>
       </w:r>
     </w:p>
     <w:p>
@@ -373,10 +377,7 @@
         <w:t xml:space="preserve"> it</w:t>
       </w:r>
     </w:p>
-    <w:p>
-      <w:bookmarkStart w:id="0" w:name="_GoBack"/>
-      <w:bookmarkEnd w:id="0"/>
-    </w:p>
+    <w:p/>
     <w:p/>
     <w:sectPr>
       <w:pgSz w:w="11906" w:h="16838"/>
@@ -389,7 +390,7 @@
 </file>
 
 <file path=word/numbering.xml><?xml version="1.0" encoding="utf-8"?>
-<w:numbering xmlns:wpc="http://schemas.microsoft.com/office/word/2010/wordprocessingCanvas" xmlns:cx="http://schemas.microsoft.com/office/drawing/2014/chartex" xmlns:cx1="http://schemas.microsoft.com/office/drawing/2015/9/8/chartex" xmlns:cx2="http://schemas.microsoft.com/office/drawing/2015/10/21/chartex" xmlns:cx3="http://schemas.microsoft.com/office/drawing/2016/5/9/chartex" xmlns:cx4="http://schemas.microsoft.com/office/drawing/2016/5/10/chartex" xmlns:cx5="http://schemas.microsoft.com/office/drawing/2016/5/11/chartex" xmlns:cx6="http://schemas.microsoft.com/office/drawing/2016/5/12/chartex" xmlns:cx7="http://schemas.microsoft.com/office/drawing/2016/5/13/chartex" xmlns:cx8="http://schemas.microsoft.com/office/drawing/2016/5/14/chartex" xmlns:mc="http://schemas.openxmlformats.org/markup-compatibility/2006" xmlns:aink="http://schemas.microsoft.com/office/drawing/2016/ink" xmlns:am3d="http://schemas.microsoft.com/office/drawing/2017/model3d" xmlns:o="urn:schemas-microsoft-com:office:office" xmlns:r="http://schemas.openxmlformats.org/officeDocument/2006/relationships" xmlns:m="http://schemas.openxmlformats.org/officeDocument/2006/math" xmlns:v="urn:schemas-microsoft-com:vml" xmlns:wp14="http://schemas.microsoft.com/office/word/2010/wordprocessingDrawing" xmlns:wp="http://schemas.openxmlformats.org/drawingml/2006/wordprocessingDrawing" xmlns:w10="urn:schemas-microsoft-com:office:word" xmlns:w="http://schemas.openxmlformats.org/wordprocessingml/2006/main" xmlns:w14="http://schemas.microsoft.com/office/word/2010/wordml" xmlns:w15="http://schemas.microsoft.com/office/word/2012/wordml" xmlns:w16cid="http://schemas.microsoft.com/office/word/2016/wordml/cid" xmlns:w16se="http://schemas.microsoft.com/office/word/2015/wordml/symex" xmlns:wpg="http://schemas.microsoft.com/office/word/2010/wordprocessingGroup" xmlns:wpi="http://schemas.microsoft.com/office/word/2010/wordprocessingInk" xmlns:wne="http://schemas.microsoft.com/office/word/2006/wordml" xmlns:wps="http://schemas.microsoft.com/office/word/2010/wordprocessingShape" mc:Ignorable="w14 w15 w16se w16cid wp14">
+<w:numbering xmlns:wpc="http://schemas.microsoft.com/office/word/2010/wordprocessingCanvas" xmlns:cx="http://schemas.microsoft.com/office/drawing/2014/chartex" xmlns:cx1="http://schemas.microsoft.com/office/drawing/2015/9/8/chartex" xmlns:cx2="http://schemas.microsoft.com/office/drawing/2015/10/21/chartex" xmlns:cx3="http://schemas.microsoft.com/office/drawing/2016/5/9/chartex" xmlns:cx4="http://schemas.microsoft.com/office/drawing/2016/5/10/chartex" xmlns:cx5="http://schemas.microsoft.com/office/drawing/2016/5/11/chartex" xmlns:cx6="http://schemas.microsoft.com/office/drawing/2016/5/12/chartex" xmlns:cx7="http://schemas.microsoft.com/office/drawing/2016/5/13/chartex" xmlns:cx8="http://schemas.microsoft.com/office/drawing/2016/5/14/chartex" xmlns:mc="http://schemas.openxmlformats.org/markup-compatibility/2006" xmlns:aink="http://schemas.microsoft.com/office/drawing/2016/ink" xmlns:am3d="http://schemas.microsoft.com/office/drawing/2017/model3d" xmlns:o="urn:schemas-microsoft-com:office:office" xmlns:r="http://schemas.openxmlformats.org/officeDocument/2006/relationships" xmlns:m="http://schemas.openxmlformats.org/officeDocument/2006/math" xmlns:v="urn:schemas-microsoft-com:vml" xmlns:wp14="http://schemas.microsoft.com/office/word/2010/wordprocessingDrawing" xmlns:wp="http://schemas.openxmlformats.org/drawingml/2006/wordprocessingDrawing" xmlns:w10="urn:schemas-microsoft-com:office:word" xmlns:w="http://schemas.openxmlformats.org/wordprocessingml/2006/main" xmlns:w14="http://schemas.microsoft.com/office/word/2010/wordml" xmlns:w15="http://schemas.microsoft.com/office/word/2012/wordml" xmlns:w16cex="http://schemas.microsoft.com/office/word/2018/wordml/cex" xmlns:w16cid="http://schemas.microsoft.com/office/word/2016/wordml/cid" xmlns:w16="http://schemas.microsoft.com/office/word/2018/wordml" xmlns:w16se="http://schemas.microsoft.com/office/word/2015/wordml/symex" xmlns:wpg="http://schemas.microsoft.com/office/word/2010/wordprocessingGroup" xmlns:wpi="http://schemas.microsoft.com/office/word/2010/wordprocessingInk" xmlns:wne="http://schemas.microsoft.com/office/word/2006/wordml" xmlns:wps="http://schemas.microsoft.com/office/word/2010/wordprocessingShape" mc:Ignorable="w14 w15 w16se w16cid w16 w16cex wp14">
   <w:abstractNum w:abstractNumId="0" w15:restartNumberingAfterBreak="0">
     <w:nsid w:val="43B3691F"/>
     <w:multiLevelType w:val="hybridMultilevel"/>
@@ -483,7 +484,7 @@
 </file>
 
 <file path=word/styles.xml><?xml version="1.0" encoding="utf-8"?>
-<w:styles xmlns:mc="http://schemas.openxmlformats.org/markup-compatibility/2006" xmlns:r="http://schemas.openxmlformats.org/officeDocument/2006/relationships" xmlns:w="http://schemas.openxmlformats.org/wordprocessingml/2006/main" xmlns:w14="http://schemas.microsoft.com/office/word/2010/wordml" xmlns:w15="http://schemas.microsoft.com/office/word/2012/wordml" xmlns:w16cid="http://schemas.microsoft.com/office/word/2016/wordml/cid" xmlns:w16se="http://schemas.microsoft.com/office/word/2015/wordml/symex" mc:Ignorable="w14 w15 w16se w16cid">
+<w:styles xmlns:mc="http://schemas.openxmlformats.org/markup-compatibility/2006" xmlns:r="http://schemas.openxmlformats.org/officeDocument/2006/relationships" xmlns:w="http://schemas.openxmlformats.org/wordprocessingml/2006/main" xmlns:w14="http://schemas.microsoft.com/office/word/2010/wordml" xmlns:w15="http://schemas.microsoft.com/office/word/2012/wordml" xmlns:w16cex="http://schemas.microsoft.com/office/word/2018/wordml/cex" xmlns:w16cid="http://schemas.microsoft.com/office/word/2016/wordml/cid" xmlns:w16="http://schemas.microsoft.com/office/word/2018/wordml" xmlns:w16se="http://schemas.microsoft.com/office/word/2015/wordml/symex" mc:Ignorable="w14 w15 w16se w16cid w16 w16cex">
   <w:docDefaults>
     <w:rPrDefault>
       <w:rPr>
@@ -499,7 +500,7 @@
       </w:pPr>
     </w:pPrDefault>
   </w:docDefaults>
-  <w:latentStyles w:defLockedState="0" w:defUIPriority="99" w:defSemiHidden="0" w:defUnhideWhenUsed="0" w:defQFormat="0" w:count="377">
+  <w:latentStyles w:defLockedState="0" w:defUIPriority="99" w:defSemiHidden="0" w:defUnhideWhenUsed="0" w:defQFormat="0" w:count="376">
     <w:lsdException w:name="Normal" w:uiPriority="0" w:qFormat="1"/>
     <w:lsdException w:name="heading 1" w:uiPriority="9" w:qFormat="1"/>
     <w:lsdException w:name="heading 2" w:semiHidden="1" w:uiPriority="9" w:unhideWhenUsed="1" w:qFormat="1"/>
@@ -605,6 +606,7 @@
     <w:lsdException w:name="HTML Sample" w:semiHidden="1" w:unhideWhenUsed="1"/>
     <w:lsdException w:name="HTML Typewriter" w:semiHidden="1" w:unhideWhenUsed="1"/>
     <w:lsdException w:name="HTML Variable" w:semiHidden="1" w:unhideWhenUsed="1"/>
+    <w:lsdException w:name="Normal Table" w:semiHidden="1" w:unhideWhenUsed="1"/>
     <w:lsdException w:name="annotation subject" w:semiHidden="1" w:unhideWhenUsed="1"/>
     <w:lsdException w:name="No List" w:semiHidden="1" w:unhideWhenUsed="1"/>
     <w:lsdException w:name="Outline List 1" w:semiHidden="1" w:unhideWhenUsed="1"/>
@@ -650,9 +652,11 @@
     <w:lsdException w:name="Table Subtle 1" w:semiHidden="1" w:unhideWhenUsed="1"/>
     <w:lsdException w:name="Table Subtle 2" w:semiHidden="1" w:unhideWhenUsed="1"/>
     <w:lsdException w:name="Table Web 1" w:semiHidden="1" w:unhideWhenUsed="1"/>
+    <w:lsdException w:name="Table Web 2" w:semiHidden="1" w:unhideWhenUsed="1"/>
     <w:lsdException w:name="Table Web 3" w:semiHidden="1" w:unhideWhenUsed="1"/>
     <w:lsdException w:name="Balloon Text" w:semiHidden="1" w:unhideWhenUsed="1"/>
     <w:lsdException w:name="Table Grid" w:uiPriority="39"/>
+    <w:lsdException w:name="Table Theme" w:semiHidden="1" w:unhideWhenUsed="1"/>
     <w:lsdException w:name="Placeholder Text" w:semiHidden="1"/>
     <w:lsdException w:name="No Spacing" w:uiPriority="1" w:qFormat="1"/>
     <w:lsdException w:name="Light Shading" w:uiPriority="60"/>
@@ -873,12 +877,11 @@
     <w:lsdException w:name="Hashtag" w:semiHidden="1" w:unhideWhenUsed="1"/>
     <w:lsdException w:name="Unresolved Mention" w:semiHidden="1" w:unhideWhenUsed="1"/>
     <w:lsdException w:name="Smart Link" w:semiHidden="1" w:unhideWhenUsed="1"/>
-    <w:lsdException w:name="Smart Link Error" w:semiHidden="1" w:unhideWhenUsed="1"/>
   </w:latentStyles>
   <w:style w:type="paragraph" w:default="1" w:styleId="Normal">
     <w:name w:val="Normal"/>
     <w:qFormat/>
-    <w:rsid w:val="00C16D70"/>
+    <w:rsid w:val="00061A5C"/>
   </w:style>
   <w:style w:type="paragraph" w:styleId="Heading1">
     <w:name w:val="heading 1"/>
@@ -1286,6 +1289,15 @@
 </file>
 
 <file path=customXml/item1.xml><?xml version="1.0" encoding="utf-8"?>
+<?mso-contentType ?>
+<FormTemplates xmlns="http://schemas.microsoft.com/sharepoint/v3/contenttype/forms">
+  <Display>DocumentLibraryForm</Display>
+  <Edit>DocumentLibraryForm</Edit>
+  <New>DocumentLibraryForm</New>
+</FormTemplates>
+</file>
+
+<file path=customXml/item2.xml><?xml version="1.0" encoding="utf-8"?>
 <ct:contentTypeSchema xmlns:ct="http://schemas.microsoft.com/office/2006/metadata/contentType" xmlns:ma="http://schemas.microsoft.com/office/2006/metadata/properties/metaAttributes" ct:_="" ma:_="" ma:contentTypeName="Document" ma:contentTypeID="0x010100B7BD54D227517740B593132C04112EE0" ma:contentTypeVersion="9" ma:contentTypeDescription="Create a new document." ma:contentTypeScope="" ma:versionID="eb5202d5f5852c2b5486d13c3e3f89d6">
   <xsd:schema xmlns:xsd="http://www.w3.org/2001/XMLSchema" xmlns:xs="http://www.w3.org/2001/XMLSchema" xmlns:p="http://schemas.microsoft.com/office/2006/metadata/properties" xmlns:ns3="af2a7642-bfba-44c3-84a5-4bfbea743627" targetNamespace="http://schemas.microsoft.com/office/2006/metadata/properties" ma:root="true" ma:fieldsID="6c060c157128636a6883f8da8362fc73" ns3:_="">
     <xsd:import namespace="af2a7642-bfba-44c3-84a5-4bfbea743627"/>
@@ -1463,15 +1475,6 @@
 </ct:contentTypeSchema>
 </file>
 
-<file path=customXml/item2.xml><?xml version="1.0" encoding="utf-8"?>
-<?mso-contentType ?>
-<FormTemplates xmlns="http://schemas.microsoft.com/sharepoint/v3/contenttype/forms">
-  <Display>DocumentLibraryForm</Display>
-  <Edit>DocumentLibraryForm</Edit>
-  <New>DocumentLibraryForm</New>
-</FormTemplates>
-</file>
-
 <file path=customXml/item3.xml><?xml version="1.0" encoding="utf-8"?>
 <p:properties xmlns:p="http://schemas.microsoft.com/office/2006/metadata/properties" xmlns:xsi="http://www.w3.org/2001/XMLSchema-instance" xmlns:pc="http://schemas.microsoft.com/office/infopath/2007/PartnerControls">
   <documentManagement/>
@@ -1479,6 +1482,14 @@
 </file>
 
 <file path=customXml/itemProps1.xml><?xml version="1.0" encoding="utf-8"?>
+<ds:datastoreItem xmlns:ds="http://schemas.openxmlformats.org/officeDocument/2006/customXml" ds:itemID="{559FB9AE-F53F-4191-9745-FECE9851C3DC}">
+  <ds:schemaRefs>
+    <ds:schemaRef ds:uri="http://schemas.microsoft.com/sharepoint/v3/contenttype/forms"/>
+  </ds:schemaRefs>
+</ds:datastoreItem>
+</file>
+
+<file path=customXml/itemProps2.xml><?xml version="1.0" encoding="utf-8"?>
 <ds:datastoreItem xmlns:ds="http://schemas.openxmlformats.org/officeDocument/2006/customXml" ds:itemID="{3860040D-D10E-4095-9754-734B9FB63985}">
   <ds:schemaRefs>
     <ds:schemaRef ds:uri="http://schemas.microsoft.com/office/2006/metadata/contentType"/>
@@ -1492,14 +1503,6 @@
     <ds:schemaRef ds:uri="http://purl.org/dc/elements/1.1/"/>
     <ds:schemaRef ds:uri="http://purl.org/dc/terms/"/>
     <ds:schemaRef ds:uri="http://schemas.microsoft.com/internal/obd"/>
-  </ds:schemaRefs>
-</ds:datastoreItem>
-</file>
-
-<file path=customXml/itemProps2.xml><?xml version="1.0" encoding="utf-8"?>
-<ds:datastoreItem xmlns:ds="http://schemas.openxmlformats.org/officeDocument/2006/customXml" ds:itemID="{559FB9AE-F53F-4191-9745-FECE9851C3DC}">
-  <ds:schemaRefs>
-    <ds:schemaRef ds:uri="http://schemas.microsoft.com/sharepoint/v3/contenttype/forms"/>
   </ds:schemaRefs>
 </ds:datastoreItem>
 </file>

</xml_diff>